<commit_message>
Updates to design critique
</commit_message>
<xml_diff>
--- a/design-critique/Assignment- Design Critique.docx
+++ b/design-critique/Assignment- Design Critique.docx
@@ -3,8 +3,6 @@
 <w:document xmlns:wpc="http://schemas.microsoft.com/office/word/2010/wordprocessingCanvas" xmlns:mo="http://schemas.microsoft.com/office/mac/office/2008/main" xmlns:mc="http://schemas.openxmlformats.org/markup-compatibility/2006" xmlns:mv="urn:schemas-microsoft-com:mac:vml" xmlns:o="urn:schemas-microsoft-com:office:office" xmlns:r="http://schemas.openxmlformats.org/officeDocument/2006/relationships" xmlns:m="http://schemas.openxmlformats.org/officeDocument/2006/math" xmlns:v="urn:schemas-microsoft-com:vml" xmlns:wp14="http://schemas.microsoft.com/office/word/2010/wordprocessingDrawing" xmlns:wp="http://schemas.openxmlformats.org/drawingml/2006/wordprocessingDrawing" xmlns:w10="urn:schemas-microsoft-com:office:word" xmlns:w="http://schemas.openxmlformats.org/wordprocessingml/2006/main" xmlns:w14="http://schemas.microsoft.com/office/word/2010/wordml" xmlns:wpg="http://schemas.microsoft.com/office/word/2010/wordprocessingGroup" xmlns:wpi="http://schemas.microsoft.com/office/word/2010/wordprocessingInk" xmlns:wne="http://schemas.microsoft.com/office/word/2006/wordml" xmlns:wps="http://schemas.microsoft.com/office/word/2010/wordprocessingShape" mc:Ignorable="w14 wp14">
   <w:body>
     <w:p>
-      <w:bookmarkStart w:id="0" w:name="_GoBack"/>
-      <w:bookmarkEnd w:id="0"/>
       <w:r>
         <w:t>Design Critique</w:t>
       </w:r>
@@ -102,8 +100,121 @@
           <w:color w:val="222222"/>
           <w:lang w:val="en-GB"/>
         </w:rPr>
-        <w:t>er blogger-turned designers such as</w:t>
-      </w:r>
+        <w:t xml:space="preserve">er blogger-turned designers such as:  </w:t>
+      </w:r>
+    </w:p>
+    <w:p>
+      <w:pPr>
+        <w:spacing w:before="100" w:beforeAutospacing="1" w:after="100" w:afterAutospacing="1" w:line="336" w:lineRule="atLeast"/>
+        <w:textAlignment w:val="baseline"/>
+        <w:rPr>
+          <w:rStyle w:val="Hyperlink"/>
+          <w:rFonts w:ascii="Georgia" w:eastAsia="Times New Roman" w:hAnsi="Georgia" w:cs="Times New Roman"/>
+          <w:lang w:val="en-GB"/>
+        </w:rPr>
+      </w:pPr>
+      <w:hyperlink r:id="rId6" w:history="1">
+        <w:r>
+          <w:rPr>
+            <w:rStyle w:val="Hyperlink"/>
+            <w:rFonts w:ascii="Georgia" w:eastAsia="Times New Roman" w:hAnsi="Georgia" w:cs="Times New Roman"/>
+            <w:lang w:val="en-GB"/>
+          </w:rPr>
+          <w:t>http://katejordandesign.com/</w:t>
+        </w:r>
+      </w:hyperlink>
+    </w:p>
+    <w:p>
+      <w:pPr>
+        <w:spacing w:before="100" w:beforeAutospacing="1" w:after="100" w:afterAutospacing="1" w:line="336" w:lineRule="atLeast"/>
+        <w:textAlignment w:val="baseline"/>
+        <w:rPr>
+          <w:rStyle w:val="Hyperlink"/>
+          <w:rFonts w:ascii="Georgia" w:eastAsia="Times New Roman" w:hAnsi="Georgia" w:cs="Times New Roman"/>
+          <w:lang w:val="en-GB"/>
+        </w:rPr>
+      </w:pPr>
+      <w:r>
+        <w:rPr>
+          <w:rStyle w:val="Hyperlink"/>
+          <w:rFonts w:ascii="Georgia" w:eastAsia="Times New Roman" w:hAnsi="Georgia" w:cs="Times New Roman"/>
+          <w:lang w:val="en-GB"/>
+        </w:rPr>
+        <w:t>http://www.thesuitcasedesigns.com/</w:t>
+      </w:r>
+    </w:p>
+    <w:p>
+      <w:pPr>
+        <w:spacing w:before="100" w:beforeAutospacing="1" w:after="100" w:afterAutospacing="1" w:line="336" w:lineRule="atLeast"/>
+        <w:textAlignment w:val="baseline"/>
+        <w:rPr>
+          <w:rFonts w:ascii="Georgia" w:eastAsia="Times New Roman" w:hAnsi="Georgia" w:cs="Times New Roman"/>
+          <w:color w:val="222222"/>
+          <w:lang w:val="en-GB"/>
+        </w:rPr>
+      </w:pPr>
+      <w:hyperlink r:id="rId7" w:history="1">
+        <w:r>
+          <w:rPr>
+            <w:rStyle w:val="Hyperlink"/>
+            <w:rFonts w:ascii="Georgia" w:eastAsia="Times New Roman" w:hAnsi="Georgia" w:cs="Times New Roman"/>
+            <w:lang w:val="en-GB"/>
+          </w:rPr>
+          <w:t>http://www.mergeworld.com/</w:t>
+        </w:r>
+      </w:hyperlink>
+    </w:p>
+    <w:p>
+      <w:pPr>
+        <w:spacing w:before="100" w:beforeAutospacing="1" w:after="100" w:afterAutospacing="1" w:line="336" w:lineRule="atLeast"/>
+        <w:textAlignment w:val="baseline"/>
+        <w:rPr>
+          <w:rFonts w:ascii="Georgia" w:eastAsia="Times New Roman" w:hAnsi="Georgia" w:cs="Times New Roman"/>
+          <w:color w:val="222222"/>
+          <w:lang w:val="en-GB"/>
+        </w:rPr>
+      </w:pPr>
+      <w:r>
+        <w:rPr>
+          <w:rFonts w:ascii="Georgia" w:eastAsia="Times New Roman" w:hAnsi="Georgia" w:cs="Times New Roman"/>
+          <w:color w:val="222222"/>
+          <w:lang w:val="en-GB"/>
+        </w:rPr>
+        <w:t>I wanted it to be attractive, but not overly “pretty” so I was trying to find that geeky/girly balance.</w:t>
+      </w:r>
+      <w:bookmarkStart w:id="0" w:name="_GoBack"/>
+      <w:bookmarkEnd w:id="0"/>
+    </w:p>
+    <w:p>
+      <w:pPr>
+        <w:spacing w:before="100" w:beforeAutospacing="1" w:after="100" w:afterAutospacing="1" w:line="336" w:lineRule="atLeast"/>
+        <w:textAlignment w:val="baseline"/>
+        <w:rPr>
+          <w:rFonts w:ascii="Georgia" w:eastAsia="Times New Roman" w:hAnsi="Georgia" w:cs="Times New Roman"/>
+          <w:color w:val="222222"/>
+          <w:lang w:val="en-GB"/>
+        </w:rPr>
+      </w:pPr>
+      <w:r>
+        <w:rPr>
+          <w:rFonts w:ascii="Georgia" w:eastAsia="Times New Roman" w:hAnsi="Georgia" w:cs="Times New Roman"/>
+          <w:b/>
+          <w:color w:val="222222"/>
+          <w:lang w:val="en-GB"/>
+        </w:rPr>
+        <w:t>Which parts of the design are you most proud of?</w:t>
+      </w:r>
+    </w:p>
+    <w:p>
+      <w:pPr>
+        <w:spacing w:before="100" w:beforeAutospacing="1" w:after="100" w:afterAutospacing="1" w:line="336" w:lineRule="atLeast"/>
+        <w:textAlignment w:val="baseline"/>
+        <w:rPr>
+          <w:rFonts w:ascii="Georgia" w:eastAsia="Times New Roman" w:hAnsi="Georgia" w:cs="Times New Roman"/>
+          <w:color w:val="222222"/>
+          <w:lang w:val="en-GB"/>
+        </w:rPr>
+      </w:pPr>
       <w:proofErr w:type="gramStart"/>
       <w:r>
         <w:rPr>
@@ -111,33 +222,24 @@
           <w:color w:val="222222"/>
           <w:lang w:val="en-GB"/>
         </w:rPr>
-        <w:t xml:space="preserve">:  </w:t>
+        <w:t>The mobile view.</w:t>
       </w:r>
       <w:proofErr w:type="gramEnd"/>
       <w:r>
-        <w:fldChar w:fldCharType="begin"/>
-      </w:r>
-      <w:r>
-        <w:instrText xml:space="preserve"> HYPERLINK "http://katejordandesign.com/" </w:instrText>
-      </w:r>
-      <w:r>
-        <w:fldChar w:fldCharType="separate"/>
-      </w:r>
-      <w:r>
-        <w:rPr>
-          <w:rStyle w:val="Hyperlink"/>
-          <w:rFonts w:ascii="Georgia" w:eastAsia="Times New Roman" w:hAnsi="Georgia" w:cs="Times New Roman"/>
-          <w:lang w:val="en-GB"/>
-        </w:rPr>
-        <w:t>http://katejordandesign.com/</w:t>
-      </w:r>
-      <w:r>
-        <w:rPr>
-          <w:rStyle w:val="Hyperlink"/>
-          <w:rFonts w:ascii="Georgia" w:eastAsia="Times New Roman" w:hAnsi="Georgia" w:cs="Times New Roman"/>
-          <w:lang w:val="en-GB"/>
-        </w:rPr>
-        <w:fldChar w:fldCharType="end"/>
+        <w:rPr>
+          <w:rFonts w:ascii="Georgia" w:eastAsia="Times New Roman" w:hAnsi="Georgia" w:cs="Times New Roman"/>
+          <w:color w:val="222222"/>
+          <w:lang w:val="en-GB"/>
+        </w:rPr>
+        <w:t xml:space="preserve">  Using media queries to be able to change my site and make the user experience work well on </w:t>
+      </w:r>
+      <w:r>
+        <w:rPr>
+          <w:rFonts w:ascii="Georgia" w:eastAsia="Times New Roman" w:hAnsi="Georgia" w:cs="Times New Roman"/>
+          <w:color w:val="222222"/>
+          <w:lang w:val="en-GB"/>
+        </w:rPr>
+        <w:t>all devices was very satisfying and I really like the way it looks on a small screen.</w:t>
       </w:r>
     </w:p>
     <w:p>
@@ -146,18 +248,19 @@
         <w:textAlignment w:val="baseline"/>
         <w:rPr>
           <w:rFonts w:ascii="Georgia" w:eastAsia="Times New Roman" w:hAnsi="Georgia" w:cs="Times New Roman"/>
-          <w:color w:val="222222"/>
-          <w:lang w:val="en-GB"/>
-        </w:rPr>
-      </w:pPr>
-      <w:r>
-        <w:rPr>
-          <w:rFonts w:ascii="Georgia" w:eastAsia="Times New Roman" w:hAnsi="Georgia" w:cs="Times New Roman"/>
           <w:b/>
           <w:color w:val="222222"/>
           <w:lang w:val="en-GB"/>
         </w:rPr>
-        <w:t>Which parts of the design are you most proud of?</w:t>
+      </w:pPr>
+      <w:r>
+        <w:rPr>
+          <w:rFonts w:ascii="Georgia" w:eastAsia="Times New Roman" w:hAnsi="Georgia" w:cs="Times New Roman"/>
+          <w:b/>
+          <w:color w:val="222222"/>
+          <w:lang w:val="en-GB"/>
+        </w:rPr>
+        <w:t>What struggles did you encounter in your design process?</w:t>
       </w:r>
     </w:p>
     <w:p>
@@ -170,31 +273,45 @@
           <w:lang w:val="en-GB"/>
         </w:rPr>
       </w:pPr>
-      <w:proofErr w:type="gramStart"/>
-      <w:r>
-        <w:rPr>
-          <w:rFonts w:ascii="Georgia" w:eastAsia="Times New Roman" w:hAnsi="Georgia" w:cs="Times New Roman"/>
-          <w:color w:val="222222"/>
-          <w:lang w:val="en-GB"/>
-        </w:rPr>
-        <w:t>The mobile view.</w:t>
-      </w:r>
-      <w:proofErr w:type="gramEnd"/>
-      <w:r>
-        <w:rPr>
-          <w:rFonts w:ascii="Georgia" w:eastAsia="Times New Roman" w:hAnsi="Georgia" w:cs="Times New Roman"/>
-          <w:color w:val="222222"/>
-          <w:lang w:val="en-GB"/>
-        </w:rPr>
-        <w:t xml:space="preserve">  Using media queries to be able to change my site and make the user experience work well on </w:t>
-      </w:r>
-      <w:r>
-        <w:rPr>
-          <w:rFonts w:ascii="Georgia" w:eastAsia="Times New Roman" w:hAnsi="Georgia" w:cs="Times New Roman"/>
-          <w:color w:val="222222"/>
-          <w:lang w:val="en-GB"/>
-        </w:rPr>
-        <w:t>all devices was very satisfying and I really like the way it looks on a small screen.</w:t>
+      <w:r>
+        <w:rPr>
+          <w:rFonts w:ascii="Georgia" w:eastAsia="Times New Roman" w:hAnsi="Georgia" w:cs="Times New Roman"/>
+          <w:color w:val="222222"/>
+          <w:lang w:val="en-GB"/>
+        </w:rPr>
+        <w:t>I struggled to stick with decisions I’d made with regards to colour and typography.  I’d start with one thing and then change it and I spent a long time image sourcing.  I felt that the image influenced the design more than the design influe</w:t>
+      </w:r>
+      <w:r>
+        <w:rPr>
+          <w:rFonts w:ascii="Georgia" w:eastAsia="Times New Roman" w:hAnsi="Georgia" w:cs="Times New Roman"/>
+          <w:color w:val="222222"/>
+          <w:lang w:val="en-GB"/>
+        </w:rPr>
+        <w:t>nced the image, and that formed the basis of the look and feel of the site initially</w:t>
+      </w:r>
+      <w:r>
+        <w:rPr>
+          <w:rFonts w:ascii="Georgia" w:eastAsia="Times New Roman" w:hAnsi="Georgia" w:cs="Times New Roman"/>
+          <w:color w:val="222222"/>
+          <w:lang w:val="en-GB"/>
+        </w:rPr>
+        <w:t>.</w:t>
+      </w:r>
+      <w:r>
+        <w:rPr>
+          <w:rFonts w:ascii="Georgia" w:eastAsia="Times New Roman" w:hAnsi="Georgia" w:cs="Times New Roman"/>
+          <w:color w:val="222222"/>
+          <w:lang w:val="en-GB"/>
+        </w:rPr>
+        <w:t xml:space="preserve"> I had a picture in my mind of what I wanted but without going and hiring a photographer </w:t>
+      </w:r>
+      <w:r>
+        <w:rPr>
+          <w:rFonts w:ascii="Georgia" w:eastAsia="Times New Roman" w:hAnsi="Georgia" w:cs="Times New Roman"/>
+          <w:color w:val="222222"/>
+          <w:lang w:val="en-GB"/>
+        </w:rPr>
+        <w:t>I had to work with what I found and then used that as a starting point for colours and typography.</w:t>
       </w:r>
     </w:p>
     <w:p>
@@ -215,7 +332,7 @@
           <w:color w:val="222222"/>
           <w:lang w:val="en-GB"/>
         </w:rPr>
-        <w:t>What struggles did you encounter in your design process?</w:t>
+        <w:t>Which struggles did you encounter during page development?</w:t>
       </w:r>
     </w:p>
     <w:p>
@@ -234,39 +351,15 @@
           <w:color w:val="222222"/>
           <w:lang w:val="en-GB"/>
         </w:rPr>
-        <w:t>I struggled to stick with decisions I’d made with regards to colour and typography.  I’d start with one thing and then change it and I spent a long time image sourcing.  I felt that the image influenced the design more than the design influe</w:t>
-      </w:r>
-      <w:r>
-        <w:rPr>
-          <w:rFonts w:ascii="Georgia" w:eastAsia="Times New Roman" w:hAnsi="Georgia" w:cs="Times New Roman"/>
-          <w:color w:val="222222"/>
-          <w:lang w:val="en-GB"/>
-        </w:rPr>
-        <w:t>nced the image, and that formed the basis of the look and feel of the site initially</w:t>
-      </w:r>
-      <w:r>
-        <w:rPr>
-          <w:rFonts w:ascii="Georgia" w:eastAsia="Times New Roman" w:hAnsi="Georgia" w:cs="Times New Roman"/>
-          <w:color w:val="222222"/>
-          <w:lang w:val="en-GB"/>
-        </w:rPr>
-        <w:t>.</w:t>
-      </w:r>
-      <w:r>
-        <w:rPr>
-          <w:rFonts w:ascii="Georgia" w:eastAsia="Times New Roman" w:hAnsi="Georgia" w:cs="Times New Roman"/>
-          <w:color w:val="222222"/>
-          <w:lang w:val="en-GB"/>
-        </w:rPr>
-        <w:t xml:space="preserve"> I had a picture in my mind of what I wanted but without going and hiring a photographer </w:t>
-      </w:r>
-      <w:r>
-        <w:rPr>
-          <w:rFonts w:ascii="Georgia" w:eastAsia="Times New Roman" w:hAnsi="Georgia" w:cs="Times New Roman"/>
-          <w:color w:val="222222"/>
-          <w:lang w:val="en-GB"/>
-        </w:rPr>
-        <w:t>I had to work with what I found and then used that as a starting point for colours and typography.</w:t>
+        <w:t>I found it frustrating sometimes that I couldn’t understand why something wasn’t changing and</w:t>
+      </w:r>
+      <w:r>
+        <w:rPr>
+          <w:rFonts w:ascii="Georgia" w:eastAsia="Times New Roman" w:hAnsi="Georgia" w:cs="Times New Roman"/>
+          <w:color w:val="222222"/>
+          <w:lang w:val="en-GB"/>
+        </w:rPr>
+        <w:t xml:space="preserve"> why certain elements didn’t line up. It’s not something I have a complete hold of just yet.</w:t>
       </w:r>
     </w:p>
     <w:p>
@@ -287,54 +380,7 @@
           <w:color w:val="222222"/>
           <w:lang w:val="en-GB"/>
         </w:rPr>
-        <w:t>Which struggles did you encounter during page development?</w:t>
-      </w:r>
-    </w:p>
-    <w:p>
-      <w:pPr>
-        <w:spacing w:before="100" w:beforeAutospacing="1" w:after="100" w:afterAutospacing="1" w:line="336" w:lineRule="atLeast"/>
-        <w:textAlignment w:val="baseline"/>
-        <w:rPr>
-          <w:rFonts w:ascii="Georgia" w:eastAsia="Times New Roman" w:hAnsi="Georgia" w:cs="Times New Roman"/>
-          <w:color w:val="222222"/>
-          <w:lang w:val="en-GB"/>
-        </w:rPr>
-      </w:pPr>
-      <w:r>
-        <w:rPr>
-          <w:rFonts w:ascii="Georgia" w:eastAsia="Times New Roman" w:hAnsi="Georgia" w:cs="Times New Roman"/>
-          <w:color w:val="222222"/>
-          <w:lang w:val="en-GB"/>
-        </w:rPr>
-        <w:t>I found it frustrating sometimes that I couldn’t understand why something wasn’t changing and</w:t>
-      </w:r>
-      <w:r>
-        <w:rPr>
-          <w:rFonts w:ascii="Georgia" w:eastAsia="Times New Roman" w:hAnsi="Georgia" w:cs="Times New Roman"/>
-          <w:color w:val="222222"/>
-          <w:lang w:val="en-GB"/>
-        </w:rPr>
-        <w:t xml:space="preserve"> why certain elements didn’t line up. It’s not something I have a complete hold of just yet.</w:t>
-      </w:r>
-    </w:p>
-    <w:p>
-      <w:pPr>
-        <w:spacing w:before="100" w:beforeAutospacing="1" w:after="100" w:afterAutospacing="1" w:line="336" w:lineRule="atLeast"/>
-        <w:textAlignment w:val="baseline"/>
-        <w:rPr>
-          <w:rFonts w:ascii="Georgia" w:eastAsia="Times New Roman" w:hAnsi="Georgia" w:cs="Times New Roman"/>
-          <w:b/>
-          <w:color w:val="222222"/>
-          <w:lang w:val="en-GB"/>
-        </w:rPr>
-      </w:pPr>
-      <w:r>
-        <w:rPr>
-          <w:rFonts w:ascii="Georgia" w:eastAsia="Times New Roman" w:hAnsi="Georgia" w:cs="Times New Roman"/>
-          <w:b/>
-          <w:color w:val="222222"/>
-          <w:lang w:val="en-GB"/>
-        </w:rPr>
+        <w:lastRenderedPageBreak/>
         <w:t>What did you learn from making your project responsive?</w:t>
       </w:r>
     </w:p>
@@ -409,7 +455,6 @@
           <w:szCs w:val="36"/>
           <w:lang w:val="en-GB"/>
         </w:rPr>
-        <w:lastRenderedPageBreak/>
         <w:t>Step 2: Reviews</w:t>
       </w:r>
     </w:p>
@@ -464,7 +509,7 @@
           <w:lang w:val="en-GB"/>
         </w:rPr>
       </w:pPr>
-      <w:hyperlink r:id="rId6" w:history="1">
+      <w:hyperlink r:id="rId8" w:history="1">
         <w:r>
           <w:rPr>
             <w:rStyle w:val="Hyperlink"/>
@@ -726,7 +771,7 @@
           <w:lang w:val="en-GB"/>
         </w:rPr>
       </w:pPr>
-      <w:hyperlink r:id="rId7" w:history="1">
+      <w:hyperlink r:id="rId9" w:history="1">
         <w:r>
           <w:rPr>
             <w:rFonts w:ascii="Georgia" w:hAnsi="Georgia" w:cs="Times New Roman"/>

</xml_diff>